<commit_message>
Uploading git QnA and OOP Programming
</commit_message>
<xml_diff>
--- a/Personel/Yash/Python/april5/Python Interview Questions.docx
+++ b/Personel/Yash/Python/april5/Python Interview Questions.docx
@@ -138,7 +138,7 @@
               <w:rPr/>
               <w:t xml:space="preserve">Tuples are </w:t>
             </w:r>
-            <w:bookmarkStart w:id="0" w:name="WhatarethekeyfeaturesofPython%253F"/>
+            <w:bookmarkStart w:id="0" w:name="WhatarethekeyfeaturesofPython%25253F"/>
             <w:bookmarkEnd w:id="0"/>
             <w:r>
               <w:rPr/>
@@ -540,35 +540,51 @@
         <w:rPr/>
         <w:t xml:space="preserve">Python is capable of scripting, but in general sense, it is considered as a general-purpose programming language. </w:t>
       </w:r>
-      <w:bookmarkStart w:id="1" w:name="HowisPythonaninterpretedlanguage%253F"/>
+    </w:p>
+    <w:p>
+      <w:pPr>
+        <w:pStyle w:val="Normal"/>
+        <w:rPr/>
+      </w:pPr>
+      <w:r>
+        <w:rPr>
+          <w:rStyle w:val="StrongEmphasis"/>
+        </w:rPr>
+        <w:t>Q4.Python an interpreted language. Explain.</w:t>
+      </w:r>
+    </w:p>
+    <w:p>
+      <w:pPr>
+        <w:pStyle w:val="Normal"/>
+        <w:rPr/>
+      </w:pPr>
+      <w:r>
+        <w:rPr>
+          <w:rStyle w:val="StrongEmphasis"/>
+        </w:rPr>
+        <w:t xml:space="preserve">Ans: </w:t>
+      </w:r>
+      <w:r>
+        <w:rPr/>
+        <w:t xml:space="preserve">An interpreted language is any programming language which is not in machine-level code before runtime. </w:t>
+      </w:r>
+      <w:bookmarkStart w:id="1" w:name="Whatispep8%25253F"/>
       <w:bookmarkEnd w:id="1"/>
       <w:r>
         <w:rPr/>
-        <w:t xml:space="preserve">To know more about Scripting, you can refer to the </w:t>
-      </w:r>
-      <w:hyperlink r:id="rId5" w:tgtFrame="_blank">
-        <w:r>
-          <w:rPr>
-            <w:rStyle w:val="InternetLink"/>
-          </w:rPr>
-          <w:t>Python Scripting Tutorial</w:t>
-        </w:r>
-      </w:hyperlink>
-      <w:r>
-        <w:rPr/>
-        <w:t>.</w:t>
-      </w:r>
-    </w:p>
-    <w:p>
-      <w:pPr>
-        <w:pStyle w:val="Normal"/>
-        <w:rPr/>
-      </w:pPr>
-      <w:r>
-        <w:rPr>
-          <w:rStyle w:val="StrongEmphasis"/>
-        </w:rPr>
-        <w:t>Q4.Python an interpreted language. Explain.</w:t>
+        <w:t>Therefore, Python is an interpreted language.</w:t>
+      </w:r>
+    </w:p>
+    <w:p>
+      <w:pPr>
+        <w:pStyle w:val="Normal"/>
+        <w:rPr/>
+      </w:pPr>
+      <w:r>
+        <w:rPr>
+          <w:rStyle w:val="StrongEmphasis"/>
+        </w:rPr>
+        <w:t>Q5.What is pep 8?</w:t>
       </w:r>
     </w:p>
     <w:p>
@@ -584,44 +600,10 @@
       </w:r>
       <w:r>
         <w:rPr/>
-        <w:t xml:space="preserve">An interpreted language is any programming language which is not in machine-level code before runtime. </w:t>
-      </w:r>
-      <w:bookmarkStart w:id="2" w:name="Whatispep8%253F"/>
+        <w:t xml:space="preserve">PEP stands for Python Enhancement Proposal. </w:t>
+      </w:r>
+      <w:bookmarkStart w:id="2" w:name="HowismemorymanagedinPython%25253F"/>
       <w:bookmarkEnd w:id="2"/>
-      <w:r>
-        <w:rPr/>
-        <w:t>Therefore, Python is an interpreted language.</w:t>
-      </w:r>
-    </w:p>
-    <w:p>
-      <w:pPr>
-        <w:pStyle w:val="Normal"/>
-        <w:rPr/>
-      </w:pPr>
-      <w:r>
-        <w:rPr>
-          <w:rStyle w:val="StrongEmphasis"/>
-        </w:rPr>
-        <w:t>Q5.What is pep 8?</w:t>
-      </w:r>
-    </w:p>
-    <w:p>
-      <w:pPr>
-        <w:pStyle w:val="Normal"/>
-        <w:rPr/>
-      </w:pPr>
-      <w:r>
-        <w:rPr>
-          <w:rStyle w:val="StrongEmphasis"/>
-        </w:rPr>
-        <w:t xml:space="preserve">Ans: </w:t>
-      </w:r>
-      <w:r>
-        <w:rPr/>
-        <w:t xml:space="preserve">PEP stands for Python Enhancement Proposal. </w:t>
-      </w:r>
-      <w:bookmarkStart w:id="3" w:name="HowismemorymanagedinPython%253F"/>
-      <w:bookmarkEnd w:id="3"/>
       <w:r>
         <w:rPr/>
         <w:t>It is a set of rules that specify how to format Python code for maximum readability.</w:t>
@@ -706,7 +688,37 @@
         <w:rPr/>
         <w:t>Python also has an inbuilt garbage collector, which recycles all the unused memory and so that it can be made available to the heap space.</w:t>
       </w:r>
-      <w:bookmarkStart w:id="4" w:name="WhatisnamespaceinPython%253F"/>
+      <w:bookmarkStart w:id="3" w:name="WhatisnamespaceinPython%25253F"/>
+      <w:bookmarkEnd w:id="3"/>
+    </w:p>
+    <w:p>
+      <w:pPr>
+        <w:pStyle w:val="Normal"/>
+        <w:rPr/>
+      </w:pPr>
+      <w:r>
+        <w:rPr>
+          <w:rStyle w:val="StrongEmphasis"/>
+        </w:rPr>
+        <w:t>Q7. What is namespace in Python?</w:t>
+      </w:r>
+    </w:p>
+    <w:p>
+      <w:pPr>
+        <w:pStyle w:val="Normal"/>
+        <w:rPr/>
+      </w:pPr>
+      <w:r>
+        <w:rPr>
+          <w:rStyle w:val="StrongEmphasis"/>
+        </w:rPr>
+        <w:t xml:space="preserve">Ans: </w:t>
+      </w:r>
+      <w:r>
+        <w:rPr/>
+        <w:t>A namespace is a naming system used to make sure that names are unique to avoid naming conflicts.</w:t>
+      </w:r>
+      <w:bookmarkStart w:id="4" w:name="WhatisPYTHONPATH%25253F"/>
       <w:bookmarkEnd w:id="4"/>
     </w:p>
     <w:p>
@@ -718,7 +730,7 @@
         <w:rPr>
           <w:rStyle w:val="StrongEmphasis"/>
         </w:rPr>
-        <w:t>Q7. What is namespace in Python?</w:t>
+        <w:t>Q8. What is PYTHONPATH?</w:t>
       </w:r>
     </w:p>
     <w:p>
@@ -734,9 +746,9 @@
       </w:r>
       <w:r>
         <w:rPr/>
-        <w:t>A namespace is a naming system used to make sure that names are unique to avoid naming conflicts.</w:t>
-      </w:r>
-      <w:bookmarkStart w:id="5" w:name="WhatisPYTHONPATH%253F"/>
+        <w:t>It is an environment variable which is used when a module is imported. Whenever a module is imported, PYTHONPATH is also looked up to check for the presence of the imported modules in various directories. The interpreter uses it to determine which module to load.</w:t>
+      </w:r>
+      <w:bookmarkStart w:id="5" w:name="Whatarepythonmodules%25253F"/>
       <w:bookmarkEnd w:id="5"/>
     </w:p>
     <w:p>
@@ -748,7 +760,7 @@
         <w:rPr>
           <w:rStyle w:val="StrongEmphasis"/>
         </w:rPr>
-        <w:t>Q8. What is PYTHONPATH?</w:t>
+        <w:t>Q9. What are python modules? Name some commonly used built-in modules in Python?</w:t>
       </w:r>
     </w:p>
     <w:p>
@@ -764,46 +776,16 @@
       </w:r>
       <w:r>
         <w:rPr/>
-        <w:t>It is an environment variable which is used when a module is imported. Whenever a module is imported, PYTHONPATH is also looked up to check for the presence of the imported modules in various directories. The interpreter uses it to determine which module to load.</w:t>
-      </w:r>
-      <w:bookmarkStart w:id="6" w:name="Whatarepythonmodules%253F"/>
+        <w:t>Python modules are files containing Python code. This code can either be functions classes or variables. A Python module is a .py file containing executable code.</w:t>
+      </w:r>
+    </w:p>
+    <w:p>
+      <w:pPr>
+        <w:pStyle w:val="Normal"/>
+        <w:rPr/>
+      </w:pPr>
+      <w:bookmarkStart w:id="6" w:name="Whatarelocalvariablesandglobalvariablesi"/>
       <w:bookmarkEnd w:id="6"/>
-    </w:p>
-    <w:p>
-      <w:pPr>
-        <w:pStyle w:val="Normal"/>
-        <w:rPr/>
-      </w:pPr>
-      <w:r>
-        <w:rPr>
-          <w:rStyle w:val="StrongEmphasis"/>
-        </w:rPr>
-        <w:t>Q9. What are python modules? Name some commonly used built-in modules in Python?</w:t>
-      </w:r>
-    </w:p>
-    <w:p>
-      <w:pPr>
-        <w:pStyle w:val="Normal"/>
-        <w:rPr/>
-      </w:pPr>
-      <w:r>
-        <w:rPr>
-          <w:rStyle w:val="StrongEmphasis"/>
-        </w:rPr>
-        <w:t xml:space="preserve">Ans: </w:t>
-      </w:r>
-      <w:r>
-        <w:rPr/>
-        <w:t>Python modules are files containing Python code. This code can either be functions classes or variables. A Python module is a .py file containing executable code.</w:t>
-      </w:r>
-    </w:p>
-    <w:p>
-      <w:pPr>
-        <w:pStyle w:val="Normal"/>
-        <w:rPr/>
-      </w:pPr>
-      <w:bookmarkStart w:id="7" w:name="Whatarelocalvariablesandglobalvariablesi"/>
-      <w:bookmarkEnd w:id="7"/>
       <w:r>
         <w:rPr/>
         <w:t>Some of the commonly used built-in modules are:</w:t>
@@ -1170,6 +1152,15 @@
     </w:p>
     <w:p>
       <w:pPr>
+        <w:pStyle w:val="Normal"/>
+        <w:rPr/>
+      </w:pPr>
+      <w:r>
+        <w:rPr/>
+      </w:r>
+    </w:p>
+    <w:p>
+      <w:pPr>
         <w:sectPr>
           <w:type w:val="continuous"/>
           <w:pgSz w:w="12240" w:h="15840"/>
@@ -1479,7 +1470,7 @@
         <w:rPr/>
         <w:t xml:space="preserve">Install python from this link: </w:t>
       </w:r>
-      <w:hyperlink r:id="rId6" w:tgtFrame="_blank">
+      <w:hyperlink r:id="rId5" w:tgtFrame="_blank">
         <w:r>
           <w:rPr>
             <w:rStyle w:val="InternetLink"/>
@@ -1798,6 +1789,15 @@
     </w:p>
     <w:p>
       <w:pPr>
+        <w:pStyle w:val="LOnormal"/>
+        <w:rPr/>
+      </w:pPr>
+      <w:r>
+        <w:rPr/>
+      </w:r>
+    </w:p>
+    <w:p>
+      <w:pPr>
         <w:sectPr>
           <w:type w:val="continuous"/>
           <w:pgSz w:w="12240" w:h="15840"/>
@@ -1857,7 +1857,7 @@
         <w:rPr/>
         <w:t xml:space="preserve">A function is a block of code which is executed only when it is called. To define a </w:t>
       </w:r>
-      <w:hyperlink r:id="rId7" w:tgtFrame="_blank">
+      <w:hyperlink r:id="rId6" w:tgtFrame="_blank">
         <w:r>
           <w:rPr>
             <w:rStyle w:val="InternetLink"/>
@@ -2034,6 +2034,15 @@
     </w:p>
     <w:p>
       <w:pPr>
+        <w:pStyle w:val="LOnormal"/>
+        <w:rPr/>
+      </w:pPr>
+      <w:r>
+        <w:rPr/>
+      </w:r>
+    </w:p>
+    <w:p>
+      <w:pPr>
         <w:sectPr>
           <w:type w:val="continuous"/>
           <w:pgSz w:w="12240" w:h="15840"/>
@@ -2087,7 +2096,7 @@
         <w:rPr/>
         <w:t xml:space="preserve">__init__ is a method or constructor in </w:t>
       </w:r>
-      <w:hyperlink r:id="rId8" w:tgtFrame="_blank">
+      <w:hyperlink r:id="rId7" w:tgtFrame="_blank">
         <w:r>
           <w:rPr>
             <w:rStyle w:val="InternetLink"/>
@@ -2478,6 +2487,15 @@
     </w:p>
     <w:p>
       <w:pPr>
+        <w:pStyle w:val="LOnormal"/>
+        <w:rPr/>
+      </w:pPr>
+      <w:r>
+        <w:rPr/>
+      </w:r>
+    </w:p>
+    <w:p>
+      <w:pPr>
         <w:sectPr>
           <w:type w:val="continuous"/>
           <w:pgSz w:w="12240" w:h="15840"/>
@@ -2595,14 +2613,14 @@
         </w:tblCellMar>
       </w:tblPr>
       <w:tblGrid>
-        <w:gridCol w:w="139"/>
-        <w:gridCol w:w="2552"/>
+        <w:gridCol w:w="138"/>
+        <w:gridCol w:w="2553"/>
       </w:tblGrid>
       <w:tr>
         <w:trPr/>
         <w:tc>
           <w:tcPr>
-            <w:tcW w:w="139" w:type="dxa"/>
+            <w:tcW w:w="138" w:type="dxa"/>
             <w:tcBorders/>
             <w:vAlign w:val="center"/>
           </w:tcPr>
@@ -2629,7 +2647,7 @@
         </w:tc>
         <w:tc>
           <w:tcPr>
-            <w:tcW w:w="2552" w:type="dxa"/>
+            <w:tcW w:w="2553" w:type="dxa"/>
             <w:tcBorders/>
             <w:vAlign w:val="center"/>
           </w:tcPr>
@@ -2692,6 +2710,15 @@
     <w:p>
       <w:pPr>
         <w:pStyle w:val="Normal"/>
+        <w:rPr/>
+      </w:pPr>
+      <w:r>
+        <w:rPr/>
+      </w:r>
+    </w:p>
+    <w:p>
+      <w:pPr>
+        <w:pStyle w:val="LOnormal"/>
         <w:rPr/>
       </w:pPr>
       <w:r>
@@ -2956,8 +2983,8 @@
         </w:rPr>
         <w:t>Q21. </w:t>
       </w:r>
-      <w:bookmarkStart w:id="8" w:name="%253An8.co"/>
-      <w:bookmarkEnd w:id="8"/>
+      <w:bookmarkStart w:id="7" w:name="%25253An8.co"/>
+      <w:bookmarkEnd w:id="7"/>
       <w:r>
         <w:rPr>
           <w:rStyle w:val="StrongEmphasis"/>
@@ -3042,14 +3069,14 @@
         </w:tblCellMar>
       </w:tblPr>
       <w:tblGrid>
-        <w:gridCol w:w="139"/>
-        <w:gridCol w:w="4682"/>
+        <w:gridCol w:w="138"/>
+        <w:gridCol w:w="4683"/>
       </w:tblGrid>
       <w:tr>
         <w:trPr/>
         <w:tc>
           <w:tcPr>
-            <w:tcW w:w="139" w:type="dxa"/>
+            <w:tcW w:w="138" w:type="dxa"/>
             <w:tcBorders/>
             <w:vAlign w:val="center"/>
           </w:tcPr>
@@ -3086,7 +3113,7 @@
         </w:tc>
         <w:tc>
           <w:tcPr>
-            <w:tcW w:w="4682" w:type="dxa"/>
+            <w:tcW w:w="4683" w:type="dxa"/>
             <w:tcBorders/>
             <w:vAlign w:val="center"/>
           </w:tcPr>
@@ -3151,6 +3178,15 @@
     <w:p>
       <w:pPr>
         <w:pStyle w:val="Normal"/>
+        <w:rPr/>
+      </w:pPr>
+      <w:r>
+        <w:rPr/>
+      </w:r>
+    </w:p>
+    <w:p>
+      <w:pPr>
+        <w:pStyle w:val="LOnormal"/>
         <w:rPr/>
       </w:pPr>
       <w:r>
@@ -3223,8 +3259,8 @@
         <w:pStyle w:val="Normal"/>
         <w:rPr/>
       </w:pPr>
-      <w:bookmarkStart w:id="9" w:name="%253Aoj.co"/>
-      <w:bookmarkEnd w:id="9"/>
+      <w:bookmarkStart w:id="8" w:name="%25253Aoj.co"/>
+      <w:bookmarkEnd w:id="8"/>
       <w:r>
         <w:rPr/>
         <w:t>[::-1] reprints a reversed copy of ordered data structures such as an array or a list. the original array or list remains unchanged.</w:t>
@@ -3476,6 +3512,15 @@
     </w:p>
     <w:p>
       <w:pPr>
+        <w:pStyle w:val="LOnormal"/>
+        <w:rPr/>
+      </w:pPr>
+      <w:r>
+        <w:rPr/>
+      </w:r>
+    </w:p>
+    <w:p>
+      <w:pPr>
         <w:sectPr>
           <w:type w:val="continuous"/>
           <w:pgSz w:w="12240" w:h="15840"/>
@@ -3682,6 +3727,15 @@
     </w:p>
     <w:p>
       <w:pPr>
+        <w:pStyle w:val="LOnormal"/>
+        <w:rPr/>
+      </w:pPr>
+      <w:r>
+        <w:rPr/>
+      </w:r>
+    </w:p>
+    <w:p>
+      <w:pPr>
         <w:sectPr>
           <w:type w:val="continuous"/>
           <w:pgSz w:w="12240" w:h="15840"/>
@@ -3964,7 +4018,7 @@
         <w:pStyle w:val="Normal"/>
         <w:rPr/>
       </w:pPr>
-      <w:hyperlink r:id="rId9" w:tgtFrame="_blank">
+      <w:hyperlink r:id="rId8" w:tgtFrame="_blank">
         <w:r>
           <w:rPr>
             <w:rStyle w:val="InternetLink"/>
@@ -4151,6 +4205,15 @@
     </w:p>
     <w:p>
       <w:pPr>
+        <w:pStyle w:val="LOnormal"/>
+        <w:rPr/>
+      </w:pPr>
+      <w:r>
+        <w:rPr/>
+      </w:r>
+    </w:p>
+    <w:p>
+      <w:pPr>
         <w:sectPr>
           <w:type w:val="continuous"/>
           <w:pgSz w:w="12240" w:h="15840"/>
@@ -4517,6 +4580,15 @@
     </w:p>
     <w:p>
       <w:pPr>
+        <w:pStyle w:val="LOnormal"/>
+        <w:rPr/>
+      </w:pPr>
+      <w:r>
+        <w:rPr/>
+      </w:r>
+    </w:p>
+    <w:p>
+      <w:pPr>
         <w:sectPr>
           <w:type w:val="continuous"/>
           <w:pgSz w:w="12240" w:h="15840"/>
@@ -4800,14 +4872,14 @@
         </w:tblCellMar>
       </w:tblPr>
       <w:tblGrid>
-        <w:gridCol w:w="139"/>
-        <w:gridCol w:w="7212"/>
+        <w:gridCol w:w="138"/>
+        <w:gridCol w:w="7213"/>
       </w:tblGrid>
       <w:tr>
         <w:trPr/>
         <w:tc>
           <w:tcPr>
-            <w:tcW w:w="139" w:type="dxa"/>
+            <w:tcW w:w="138" w:type="dxa"/>
             <w:tcBorders/>
             <w:vAlign w:val="center"/>
           </w:tcPr>
@@ -4824,7 +4896,7 @@
         </w:tc>
         <w:tc>
           <w:tcPr>
-            <w:tcW w:w="7212" w:type="dxa"/>
+            <w:tcW w:w="7213" w:type="dxa"/>
             <w:tcBorders/>
             <w:vAlign w:val="center"/>
           </w:tcPr>
@@ -4855,6 +4927,15 @@
     <w:p>
       <w:pPr>
         <w:pStyle w:val="Normal"/>
+        <w:rPr/>
+      </w:pPr>
+      <w:r>
+        <w:rPr/>
+      </w:r>
+    </w:p>
+    <w:p>
+      <w:pPr>
+        <w:pStyle w:val="LOnormal"/>
         <w:rPr/>
       </w:pPr>
       <w:r>
@@ -4959,6 +5040,15 @@
     </w:p>
     <w:p>
       <w:pPr>
+        <w:pStyle w:val="LOnormal"/>
+        <w:rPr/>
+      </w:pPr>
+      <w:r>
+        <w:rPr/>
+      </w:r>
+    </w:p>
+    <w:p>
+      <w:pPr>
         <w:sectPr>
           <w:type w:val="continuous"/>
           <w:pgSz w:w="12240" w:h="15840"/>
@@ -5077,6 +5167,15 @@
     </w:p>
     <w:p>
       <w:pPr>
+        <w:pStyle w:val="LOnormal"/>
+        <w:rPr/>
+      </w:pPr>
+      <w:r>
+        <w:rPr/>
+      </w:r>
+    </w:p>
+    <w:p>
+      <w:pPr>
         <w:sectPr>
           <w:type w:val="continuous"/>
           <w:pgSz w:w="12240" w:h="15840"/>
@@ -5195,6 +5294,15 @@
     </w:p>
     <w:p>
       <w:pPr>
+        <w:pStyle w:val="LOnormal"/>
+        <w:rPr/>
+      </w:pPr>
+      <w:r>
+        <w:rPr/>
+      </w:r>
+    </w:p>
+    <w:p>
+      <w:pPr>
         <w:sectPr>
           <w:type w:val="continuous"/>
           <w:pgSz w:w="12240" w:h="15840"/>
@@ -5386,14 +5494,14 @@
         </w:tblCellMar>
       </w:tblPr>
       <w:tblGrid>
-        <w:gridCol w:w="139"/>
-        <w:gridCol w:w="1357"/>
+        <w:gridCol w:w="138"/>
+        <w:gridCol w:w="1358"/>
       </w:tblGrid>
       <w:tr>
         <w:trPr/>
         <w:tc>
           <w:tcPr>
-            <w:tcW w:w="139" w:type="dxa"/>
+            <w:tcW w:w="138" w:type="dxa"/>
             <w:tcBorders/>
             <w:vAlign w:val="center"/>
           </w:tcPr>
@@ -5420,7 +5528,7 @@
         </w:tc>
         <w:tc>
           <w:tcPr>
-            <w:tcW w:w="1357" w:type="dxa"/>
+            <w:tcW w:w="1358" w:type="dxa"/>
             <w:tcBorders/>
             <w:vAlign w:val="center"/>
           </w:tcPr>
@@ -5463,6 +5571,15 @@
     <w:p>
       <w:pPr>
         <w:pStyle w:val="Normal"/>
+        <w:rPr/>
+      </w:pPr>
+      <w:r>
+        <w:rPr/>
+      </w:r>
+    </w:p>
+    <w:p>
+      <w:pPr>
+        <w:pStyle w:val="LOnormal"/>
         <w:rPr/>
       </w:pPr>
       <w:r>
@@ -5819,6 +5936,15 @@
     </w:p>
     <w:p>
       <w:pPr>
+        <w:pStyle w:val="LOnormal"/>
+        <w:rPr/>
+      </w:pPr>
+      <w:r>
+        <w:rPr/>
+      </w:r>
+    </w:p>
+    <w:p>
+      <w:pPr>
         <w:sectPr>
           <w:type w:val="continuous"/>
           <w:pgSz w:w="12240" w:h="15840"/>
@@ -6006,7 +6132,7 @@
         </w:numPr>
         <w:rPr/>
       </w:pPr>
-      <w:hyperlink r:id="rId10" w:tgtFrame="_blank">
+      <w:hyperlink r:id="rId9" w:tgtFrame="_blank">
         <w:r>
           <w:rPr>
             <w:rStyle w:val="InternetLink"/>
@@ -6032,7 +6158,7 @@
         <w:rPr/>
         <w:t xml:space="preserve">NumPy array is faster and You get a lot built in with NumPy, FFTs, convolutions, fast searching, basic statistics, linear algebra, </w:t>
       </w:r>
-      <w:hyperlink r:id="rId11">
+      <w:hyperlink r:id="rId10">
         <w:r>
           <w:rPr>
             <w:rStyle w:val="InternetLink"/>
@@ -6150,14 +6276,14 @@
         </w:tblCellMar>
       </w:tblPr>
       <w:tblGrid>
-        <w:gridCol w:w="139"/>
-        <w:gridCol w:w="4538"/>
+        <w:gridCol w:w="138"/>
+        <w:gridCol w:w="4539"/>
       </w:tblGrid>
       <w:tr>
         <w:trPr/>
         <w:tc>
           <w:tcPr>
-            <w:tcW w:w="139" w:type="dxa"/>
+            <w:tcW w:w="138" w:type="dxa"/>
             <w:tcBorders/>
             <w:vAlign w:val="center"/>
           </w:tcPr>
@@ -6234,7 +6360,7 @@
         </w:tc>
         <w:tc>
           <w:tcPr>
-            <w:tcW w:w="4538" w:type="dxa"/>
+            <w:tcW w:w="4539" w:type="dxa"/>
             <w:tcBorders/>
             <w:vAlign w:val="center"/>
           </w:tcPr>
@@ -6357,6 +6483,15 @@
     <w:p>
       <w:pPr>
         <w:pStyle w:val="Normal"/>
+        <w:rPr/>
+      </w:pPr>
+      <w:r>
+        <w:rPr/>
+      </w:r>
+    </w:p>
+    <w:p>
+      <w:pPr>
+        <w:pStyle w:val="LOnormal"/>
         <w:rPr/>
       </w:pPr>
       <w:r>
@@ -6653,6 +6788,15 @@
     </w:p>
     <w:p>
       <w:pPr>
+        <w:pStyle w:val="LOnormal"/>
+        <w:rPr/>
+      </w:pPr>
+      <w:r>
+        <w:rPr/>
+      </w:r>
+    </w:p>
+    <w:p>
+      <w:pPr>
         <w:sectPr>
           <w:type w:val="continuous"/>
           <w:pgSz w:w="12240" w:h="15840"/>
@@ -7040,7 +7184,7 @@
         <w:rPr/>
         <w:t xml:space="preserve">Python libraries are a collection of Python packages. Some of the majorly used python libraries are – </w:t>
       </w:r>
-      <w:hyperlink r:id="rId12" w:tgtFrame="_blank">
+      <w:hyperlink r:id="rId11" w:tgtFrame="_blank">
         <w:r>
           <w:rPr>
             <w:rStyle w:val="InternetLink"/>
@@ -7052,7 +7196,7 @@
         <w:rPr/>
         <w:t xml:space="preserve">, </w:t>
       </w:r>
-      <w:hyperlink r:id="rId13" w:tgtFrame="_blank">
+      <w:hyperlink r:id="rId12" w:tgtFrame="_blank">
         <w:r>
           <w:rPr>
             <w:rStyle w:val="InternetLink"/>
@@ -7064,7 +7208,7 @@
         <w:rPr/>
         <w:t xml:space="preserve">, </w:t>
       </w:r>
-      <w:hyperlink r:id="rId14" w:tgtFrame="_blank">
+      <w:hyperlink r:id="rId13" w:tgtFrame="_blank">
         <w:r>
           <w:rPr>
             <w:rStyle w:val="InternetLink"/>
@@ -7076,7 +7220,7 @@
         <w:rPr/>
         <w:t xml:space="preserve">, </w:t>
       </w:r>
-      <w:hyperlink r:id="rId15" w:tgtFrame="_blank">
+      <w:hyperlink r:id="rId14" w:tgtFrame="_blank">
         <w:r>
           <w:rPr>
             <w:rStyle w:val="InternetLink"/>
@@ -7233,6 +7377,15 @@
     </w:p>
     <w:p>
       <w:pPr>
+        <w:pStyle w:val="LOnormal"/>
+        <w:rPr/>
+      </w:pPr>
+      <w:r>
+        <w:rPr/>
+      </w:r>
+    </w:p>
+    <w:p>
+      <w:pPr>
         <w:sectPr>
           <w:type w:val="continuous"/>
           <w:pgSz w:w="12240" w:h="15840"/>
@@ -7302,8 +7455,8 @@
         </w:rPr>
         <w:t>Example:</w:t>
       </w:r>
-      <w:bookmarkStart w:id="10" w:name="oops"/>
-      <w:bookmarkEnd w:id="10"/>
+      <w:bookmarkStart w:id="9" w:name="oops"/>
+      <w:bookmarkEnd w:id="9"/>
     </w:p>
     <w:p>
       <w:pPr>
@@ -7487,6 +7640,15 @@
     </w:p>
     <w:p>
       <w:pPr>
+        <w:pStyle w:val="LOnormal"/>
+        <w:rPr/>
+      </w:pPr>
+      <w:r>
+        <w:rPr/>
+      </w:r>
+    </w:p>
+    <w:p>
+      <w:pPr>
         <w:sectPr>
           <w:type w:val="continuous"/>
           <w:pgSz w:w="12240" w:h="15840"/>
@@ -7839,6 +8001,15 @@
     </w:p>
     <w:p>
       <w:pPr>
+        <w:pStyle w:val="LOnormal"/>
+        <w:rPr/>
+      </w:pPr>
+      <w:r>
+        <w:rPr/>
+      </w:r>
+    </w:p>
+    <w:p>
+      <w:pPr>
         <w:sectPr>
           <w:type w:val="continuous"/>
           <w:pgSz w:w="12240" w:h="15840"/>
@@ -8097,6 +8268,15 @@
     </w:p>
     <w:p>
       <w:pPr>
+        <w:pStyle w:val="LOnormal"/>
+        <w:rPr/>
+      </w:pPr>
+      <w:r>
+        <w:rPr/>
+      </w:r>
+    </w:p>
+    <w:p>
+      <w:pPr>
         <w:sectPr>
           <w:type w:val="continuous"/>
           <w:pgSz w:w="12240" w:h="15840"/>
@@ -8385,6 +8565,15 @@
     </w:p>
     <w:p>
       <w:pPr>
+        <w:pStyle w:val="LOnormal"/>
+        <w:rPr/>
+      </w:pPr>
+      <w:r>
+        <w:rPr/>
+      </w:r>
+    </w:p>
+    <w:p>
+      <w:pPr>
         <w:sectPr>
           <w:type w:val="continuous"/>
           <w:pgSz w:w="12240" w:h="15840"/>
@@ -8670,14 +8859,14 @@
         </w:tblCellMar>
       </w:tblPr>
       <w:tblGrid>
-        <w:gridCol w:w="139"/>
-        <w:gridCol w:w="3366"/>
+        <w:gridCol w:w="138"/>
+        <w:gridCol w:w="3367"/>
       </w:tblGrid>
       <w:tr>
         <w:trPr/>
         <w:tc>
           <w:tcPr>
-            <w:tcW w:w="139" w:type="dxa"/>
+            <w:tcW w:w="138" w:type="dxa"/>
             <w:tcBorders/>
             <w:vAlign w:val="center"/>
           </w:tcPr>
@@ -8734,7 +8923,7 @@
         </w:tc>
         <w:tc>
           <w:tcPr>
-            <w:tcW w:w="3366" w:type="dxa"/>
+            <w:tcW w:w="3367" w:type="dxa"/>
             <w:tcBorders/>
             <w:vAlign w:val="center"/>
           </w:tcPr>
@@ -8829,6 +9018,15 @@
     <w:p>
       <w:pPr>
         <w:pStyle w:val="Normal"/>
+        <w:rPr/>
+      </w:pPr>
+      <w:r>
+        <w:rPr/>
+      </w:r>
+    </w:p>
+    <w:p>
+      <w:pPr>
+        <w:pStyle w:val="LOnormal"/>
         <w:rPr/>
       </w:pPr>
       <w:r>
@@ -8886,8 +9084,8 @@
         <w:pStyle w:val="Normal"/>
         <w:rPr/>
       </w:pPr>
-      <w:bookmarkStart w:id="11" w:name="basicprograms"/>
-      <w:bookmarkEnd w:id="11"/>
+      <w:bookmarkStart w:id="10" w:name="basicprograms"/>
+      <w:bookmarkEnd w:id="10"/>
       <w:r>
         <w:rPr>
           <w:rStyle w:val="StrongEmphasis"/>

</xml_diff>